<commit_message>
Added Seth report to completed
</commit_message>
<xml_diff>
--- a/File Storage/Draft Files/gitcomments.docx
+++ b/File Storage/Draft Files/gitcomments.docx
@@ -2,161 +2,397 @@
 <file path=word/document.xml><?xml version="1.0" encoding="utf-8"?>
 <w:document xmlns:wpc="http://schemas.microsoft.com/office/word/2010/wordprocessingCanvas" xmlns:cx="http://schemas.microsoft.com/office/drawing/2014/chartex" xmlns:cx1="http://schemas.microsoft.com/office/drawing/2015/9/8/chartex" xmlns:cx2="http://schemas.microsoft.com/office/drawing/2015/10/21/chartex" xmlns:cx3="http://schemas.microsoft.com/office/drawing/2016/5/9/chartex" xmlns:cx4="http://schemas.microsoft.com/office/drawing/2016/5/10/chartex" xmlns:cx5="http://schemas.microsoft.com/office/drawing/2016/5/11/chartex" xmlns:cx6="http://schemas.microsoft.com/office/drawing/2016/5/12/chartex" xmlns:cx7="http://schemas.microsoft.com/office/drawing/2016/5/13/chartex" xmlns:cx8="http://schemas.microsoft.com/office/drawing/2016/5/14/chartex" xmlns:mc="http://schemas.openxmlformats.org/markup-compatibility/2006" xmlns:aink="http://schemas.microsoft.com/office/drawing/2016/ink" xmlns:am3d="http://schemas.microsoft.com/office/drawing/2017/model3d" xmlns:o="urn:schemas-microsoft-com:office:office" xmlns:r="http://schemas.openxmlformats.org/officeDocument/2006/relationships" xmlns:m="http://schemas.openxmlformats.org/officeDocument/2006/math" xmlns:v="urn:schemas-microsoft-com:vml" xmlns:wp14="http://schemas.microsoft.com/office/word/2010/wordprocessingDrawing" xmlns:wp="http://schemas.openxmlformats.org/drawingml/2006/wordprocessingDrawing" xmlns:w10="urn:schemas-microsoft-com:office:word" xmlns:w="http://schemas.openxmlformats.org/wordprocessingml/2006/main" xmlns:w14="http://schemas.microsoft.com/office/word/2010/wordml" xmlns:w15="http://schemas.microsoft.com/office/word/2012/wordml" xmlns:w16cid="http://schemas.microsoft.com/office/word/2016/wordml/cid" xmlns:w16se="http://schemas.microsoft.com/office/word/2015/wordml/symex" xmlns:wpg="http://schemas.microsoft.com/office/word/2010/wordprocessingGroup" xmlns:wpi="http://schemas.microsoft.com/office/word/2010/wordprocessingInk" xmlns:wne="http://schemas.microsoft.com/office/word/2006/wordml" xmlns:wps="http://schemas.microsoft.com/office/word/2010/wordprocessingShape" mc:Ignorable="w14 w15 w16se w16cid wp14">
   <w:body>
-    <w:p/>
-    <w:p>
+    <w:p>
+      <w:pPr>
+        <w:rPr>
+          <w:b/>
+        </w:rPr>
+      </w:pPr>
+    </w:p>
+    <w:p>
+      <w:pPr>
+        <w:spacing w:line="240" w:lineRule="auto"/>
+        <w:rPr>
+          <w:rFonts w:ascii="Times New Roman" w:eastAsia="Times New Roman" w:hAnsi="Times New Roman" w:cs="Times New Roman"/>
+          <w:sz w:val="24"/>
+          <w:szCs w:val="24"/>
+          <w:lang w:eastAsia="en-AU"/>
+        </w:rPr>
+      </w:pPr>
+      <w:r>
+        <w:rPr>
+          <w:rFonts w:ascii="Calibri" w:eastAsia="Times New Roman" w:hAnsi="Calibri" w:cs="Calibri"/>
+          <w:b/>
+          <w:bCs/>
+          <w:color w:val="000000"/>
+          <w:lang w:eastAsia="en-AU"/>
+        </w:rPr>
+        <w:t>Tools</w:t>
+      </w:r>
+    </w:p>
+    <w:p>
+      <w:pPr>
+        <w:spacing w:line="240" w:lineRule="auto"/>
+        <w:rPr>
+          <w:rFonts w:ascii="Times New Roman" w:eastAsia="Times New Roman" w:hAnsi="Times New Roman" w:cs="Times New Roman"/>
+          <w:sz w:val="24"/>
+          <w:szCs w:val="24"/>
+          <w:lang w:eastAsia="en-AU"/>
+        </w:rPr>
+      </w:pPr>
       <w:proofErr w:type="spellStart"/>
       <w:r>
+        <w:rPr>
+          <w:rFonts w:ascii="Calibri" w:eastAsia="Times New Roman" w:hAnsi="Calibri" w:cs="Calibri"/>
+          <w:color w:val="000000"/>
+          <w:lang w:eastAsia="en-AU"/>
+        </w:rPr>
         <w:t>Gitpage</w:t>
       </w:r>
       <w:proofErr w:type="spellEnd"/>
       <w:r>
+        <w:rPr>
+          <w:rFonts w:ascii="Calibri" w:eastAsia="Times New Roman" w:hAnsi="Calibri" w:cs="Calibri"/>
+          <w:color w:val="000000"/>
+          <w:lang w:eastAsia="en-AU"/>
+        </w:rPr>
         <w:t xml:space="preserve">: </w:t>
       </w:r>
       <w:hyperlink r:id="rId4" w:history="1">
         <w:r>
           <w:rPr>
-            <w:rStyle w:val="Hyperlink"/>
+            <w:rFonts w:ascii="Calibri" w:eastAsia="Times New Roman" w:hAnsi="Calibri" w:cs="Calibri"/>
+            <w:color w:val="0000FF"/>
+            <w:u w:val="single"/>
+            <w:lang w:eastAsia="en-AU"/>
           </w:rPr>
           <w:t>https://joshcoppen.github.io/Assignment-2-Team-Project/</w:t>
         </w:r>
       </w:hyperlink>
     </w:p>
     <w:p>
-      <w:r>
+      <w:pPr>
+        <w:spacing w:line="240" w:lineRule="auto"/>
+        <w:rPr>
+          <w:rFonts w:ascii="Times New Roman" w:eastAsia="Times New Roman" w:hAnsi="Times New Roman" w:cs="Times New Roman"/>
+          <w:sz w:val="24"/>
+          <w:szCs w:val="24"/>
+          <w:lang w:eastAsia="en-AU"/>
+        </w:rPr>
+      </w:pPr>
+      <w:r>
+        <w:rPr>
+          <w:rFonts w:ascii="Calibri" w:eastAsia="Times New Roman" w:hAnsi="Calibri" w:cs="Calibri"/>
+          <w:color w:val="000000"/>
+          <w:lang w:eastAsia="en-AU"/>
+        </w:rPr>
         <w:t xml:space="preserve">Git Repository: </w:t>
       </w:r>
       <w:hyperlink r:id="rId5" w:history="1">
         <w:r>
           <w:rPr>
-            <w:rStyle w:val="Hyperlink"/>
+            <w:rFonts w:ascii="Calibri" w:eastAsia="Times New Roman" w:hAnsi="Calibri" w:cs="Calibri"/>
+            <w:color w:val="0000FF"/>
+            <w:u w:val="single"/>
+            <w:lang w:eastAsia="en-AU"/>
           </w:rPr>
           <w:t>https://github.com/JoshCoppen/Assignment-2-Team-Project</w:t>
         </w:r>
       </w:hyperlink>
     </w:p>
-    <w:p/>
-    <w:p/>
-    <w:p>
-      <w:pPr>
-        <w:rPr>
+    <w:p>
+      <w:pPr>
+        <w:spacing w:after="240" w:line="240" w:lineRule="auto"/>
+        <w:rPr>
+          <w:rFonts w:ascii="Times New Roman" w:eastAsia="Times New Roman" w:hAnsi="Times New Roman" w:cs="Times New Roman"/>
+          <w:sz w:val="24"/>
+          <w:szCs w:val="24"/>
+          <w:lang w:eastAsia="en-AU"/>
+        </w:rPr>
+      </w:pPr>
+    </w:p>
+    <w:p>
+      <w:pPr>
+        <w:spacing w:line="240" w:lineRule="auto"/>
+        <w:rPr>
+          <w:rFonts w:ascii="Times New Roman" w:eastAsia="Times New Roman" w:hAnsi="Times New Roman" w:cs="Times New Roman"/>
+          <w:sz w:val="24"/>
+          <w:szCs w:val="24"/>
+          <w:lang w:eastAsia="en-AU"/>
+        </w:rPr>
+      </w:pPr>
+      <w:r>
+        <w:rPr>
+          <w:rFonts w:ascii="Calibri" w:eastAsia="Times New Roman" w:hAnsi="Calibri" w:cs="Calibri"/>
           <w:b/>
-        </w:rPr>
-      </w:pPr>
-      <w:r>
-        <w:rPr>
+          <w:bCs/>
+          <w:color w:val="000000"/>
+          <w:lang w:eastAsia="en-AU"/>
+        </w:rPr>
+        <w:t>Audit Trail:</w:t>
+      </w:r>
+    </w:p>
+    <w:p>
+      <w:pPr>
+        <w:spacing w:line="240" w:lineRule="auto"/>
+        <w:rPr>
+          <w:rFonts w:ascii="Times New Roman" w:eastAsia="Times New Roman" w:hAnsi="Times New Roman" w:cs="Times New Roman"/>
+          <w:sz w:val="24"/>
+          <w:szCs w:val="24"/>
+          <w:lang w:eastAsia="en-AU"/>
+        </w:rPr>
+      </w:pPr>
+      <w:r>
+        <w:rPr>
+          <w:rFonts w:ascii="Calibri" w:eastAsia="Times New Roman" w:hAnsi="Calibri" w:cs="Calibri"/>
+          <w:color w:val="000000"/>
+          <w:lang w:eastAsia="en-AU"/>
+        </w:rPr>
+        <w:t>Comments</w:t>
+      </w:r>
+    </w:p>
+    <w:p>
+      <w:pPr>
+        <w:spacing w:line="240" w:lineRule="auto"/>
+        <w:rPr>
+          <w:rFonts w:ascii="Times New Roman" w:eastAsia="Times New Roman" w:hAnsi="Times New Roman" w:cs="Times New Roman"/>
+          <w:sz w:val="24"/>
+          <w:szCs w:val="24"/>
+          <w:lang w:eastAsia="en-AU"/>
+        </w:rPr>
+      </w:pPr>
+      <w:r>
+        <w:rPr>
+          <w:rFonts w:ascii="Calibri" w:eastAsia="Times New Roman" w:hAnsi="Calibri" w:cs="Calibri"/>
           <w:b/>
-        </w:rPr>
-        <w:t>Audit Trail:</w:t>
-      </w:r>
-    </w:p>
-    <w:p>
-      <w:r>
-        <w:t>Comments</w:t>
-      </w:r>
-    </w:p>
-    <w:p>
-      <w:r>
-        <w:rPr>
+          <w:bCs/>
+          <w:color w:val="000000"/>
+          <w:lang w:eastAsia="en-AU"/>
+        </w:rPr>
+        <w:t>Jacob:</w:t>
+      </w:r>
+      <w:r>
+        <w:rPr>
+          <w:rFonts w:ascii="Calibri" w:eastAsia="Times New Roman" w:hAnsi="Calibri" w:cs="Calibri"/>
+          <w:color w:val="000000"/>
+          <w:lang w:eastAsia="en-AU"/>
+        </w:rPr>
+        <w:t xml:space="preserve"> Dylan has done a large amount of the work on the git thanks to his template. A lot of the other commits is editing of the reports and other documents for the pdf. My own commits towards the assignment has been rather small as I have only needed to commit my report and add information to the website. </w:t>
+      </w:r>
+    </w:p>
+    <w:p>
+      <w:pPr>
+        <w:spacing w:after="0" w:line="240" w:lineRule="auto"/>
+        <w:rPr>
+          <w:rFonts w:ascii="Times New Roman" w:eastAsia="Times New Roman" w:hAnsi="Times New Roman" w:cs="Times New Roman"/>
+          <w:sz w:val="24"/>
+          <w:szCs w:val="24"/>
+          <w:lang w:eastAsia="en-AU"/>
+        </w:rPr>
+      </w:pPr>
+    </w:p>
+    <w:p>
+      <w:pPr>
+        <w:spacing w:line="240" w:lineRule="auto"/>
+        <w:rPr>
+          <w:rFonts w:ascii="Times New Roman" w:eastAsia="Times New Roman" w:hAnsi="Times New Roman" w:cs="Times New Roman"/>
+          <w:sz w:val="24"/>
+          <w:szCs w:val="24"/>
+          <w:lang w:eastAsia="en-AU"/>
+        </w:rPr>
+      </w:pPr>
+      <w:r>
+        <w:rPr>
+          <w:rFonts w:ascii="Calibri" w:eastAsia="Times New Roman" w:hAnsi="Calibri" w:cs="Calibri"/>
           <w:b/>
-        </w:rPr>
-        <w:t>Jacob:</w:t>
-      </w:r>
-      <w:r>
-        <w:t xml:space="preserve"> </w:t>
-      </w:r>
-      <w:r>
-        <w:t xml:space="preserve">Dylan has done a large amount of the work on the git thanks to his template. A lot of the other </w:t>
-      </w:r>
-      <w:r>
-        <w:t xml:space="preserve">commits is editing of the reports and other documents for the pdf. My own commits towards the assignment has been rather small as I have only needed to commit my report and add </w:t>
-      </w:r>
+          <w:bCs/>
+          <w:color w:val="000000"/>
+          <w:lang w:eastAsia="en-AU"/>
+        </w:rPr>
+        <w:t>Dylan:</w:t>
+      </w:r>
+    </w:p>
+    <w:p>
+      <w:pPr>
+        <w:spacing w:after="0" w:line="240" w:lineRule="auto"/>
+        <w:rPr>
+          <w:rFonts w:ascii="Times New Roman" w:eastAsia="Times New Roman" w:hAnsi="Times New Roman" w:cs="Times New Roman"/>
+          <w:sz w:val="24"/>
+          <w:szCs w:val="24"/>
+          <w:lang w:eastAsia="en-AU"/>
+        </w:rPr>
+      </w:pPr>
+    </w:p>
+    <w:p>
+      <w:pPr>
+        <w:spacing w:line="240" w:lineRule="auto"/>
+        <w:rPr>
+          <w:rFonts w:ascii="Times New Roman" w:eastAsia="Times New Roman" w:hAnsi="Times New Roman" w:cs="Times New Roman"/>
+          <w:sz w:val="24"/>
+          <w:szCs w:val="24"/>
+          <w:lang w:eastAsia="en-AU"/>
+        </w:rPr>
+      </w:pPr>
+      <w:r>
+        <w:rPr>
+          <w:rFonts w:ascii="Calibri" w:eastAsia="Times New Roman" w:hAnsi="Calibri" w:cs="Calibri"/>
+          <w:b/>
+          <w:bCs/>
+          <w:color w:val="000000"/>
+          <w:lang w:eastAsia="en-AU"/>
+        </w:rPr>
+        <w:t xml:space="preserve">Josh: </w:t>
+      </w:r>
+      <w:r>
+        <w:rPr>
+          <w:rFonts w:ascii="Calibri" w:eastAsia="Times New Roman" w:hAnsi="Calibri" w:cs="Calibri"/>
+          <w:color w:val="000000"/>
+          <w:lang w:eastAsia="en-AU"/>
+        </w:rPr>
+        <w:t xml:space="preserve">I believe the Git repository audit accurately reflects the amount of work each of us has done. Dylan has probably had the most commits partly </w:t>
+      </w:r>
+      <w:proofErr w:type="gramStart"/>
+      <w:r>
+        <w:rPr>
+          <w:rFonts w:ascii="Calibri" w:eastAsia="Times New Roman" w:hAnsi="Calibri" w:cs="Calibri"/>
+          <w:color w:val="000000"/>
+          <w:lang w:eastAsia="en-AU"/>
+        </w:rPr>
+        <w:t>due to the fact that</w:t>
+      </w:r>
+      <w:proofErr w:type="gramEnd"/>
+      <w:r>
+        <w:rPr>
+          <w:rFonts w:ascii="Calibri" w:eastAsia="Times New Roman" w:hAnsi="Calibri" w:cs="Calibri"/>
+          <w:color w:val="000000"/>
+          <w:lang w:eastAsia="en-AU"/>
+        </w:rPr>
+        <w:t xml:space="preserve"> we used website template the he created. Other than </w:t>
+      </w:r>
+      <w:proofErr w:type="gramStart"/>
+      <w:r>
+        <w:rPr>
+          <w:rFonts w:ascii="Calibri" w:eastAsia="Times New Roman" w:hAnsi="Calibri" w:cs="Calibri"/>
+          <w:color w:val="000000"/>
+          <w:lang w:eastAsia="en-AU"/>
+        </w:rPr>
+        <w:t>that</w:t>
+      </w:r>
+      <w:proofErr w:type="gramEnd"/>
+      <w:r>
+        <w:rPr>
+          <w:rFonts w:ascii="Calibri" w:eastAsia="Times New Roman" w:hAnsi="Calibri" w:cs="Calibri"/>
+          <w:color w:val="000000"/>
+          <w:lang w:eastAsia="en-AU"/>
+        </w:rPr>
+        <w:t xml:space="preserve"> we all have added our fair share to the repository.</w:t>
+      </w:r>
+    </w:p>
+    <w:p>
+      <w:pPr>
+        <w:spacing w:after="0" w:line="240" w:lineRule="auto"/>
+        <w:rPr>
+          <w:rFonts w:ascii="Times New Roman" w:eastAsia="Times New Roman" w:hAnsi="Times New Roman" w:cs="Times New Roman"/>
+          <w:sz w:val="24"/>
+          <w:szCs w:val="24"/>
+          <w:lang w:eastAsia="en-AU"/>
+        </w:rPr>
+      </w:pPr>
+    </w:p>
+    <w:p>
+      <w:pPr>
+        <w:spacing w:line="240" w:lineRule="auto"/>
+        <w:rPr>
+          <w:rFonts w:ascii="Times New Roman" w:eastAsia="Times New Roman" w:hAnsi="Times New Roman" w:cs="Times New Roman"/>
+          <w:sz w:val="24"/>
+          <w:szCs w:val="24"/>
+          <w:lang w:eastAsia="en-AU"/>
+        </w:rPr>
+      </w:pPr>
+      <w:r>
+        <w:rPr>
+          <w:rFonts w:ascii="Calibri" w:eastAsia="Times New Roman" w:hAnsi="Calibri" w:cs="Calibri"/>
+          <w:b/>
+          <w:bCs/>
+          <w:color w:val="000000"/>
+          <w:lang w:eastAsia="en-AU"/>
+        </w:rPr>
+        <w:t xml:space="preserve">Ryan: </w:t>
+      </w:r>
+      <w:r>
+        <w:rPr>
+          <w:rFonts w:ascii="Calibri" w:eastAsia="Times New Roman" w:hAnsi="Calibri" w:cs="Calibri"/>
+          <w:color w:val="000000"/>
+          <w:lang w:eastAsia="en-AU"/>
+        </w:rPr>
+        <w:t>Having looked at the Git repository comment history you can see that Dylan and josh were taking lead on the group project assigning member of the group tasks and giving good feedback, once all the members had finished their tasks Dylan and Josh which add all the information to the Git Page</w:t>
+      </w:r>
+    </w:p>
+    <w:p>
+      <w:pPr>
+        <w:spacing w:after="240" w:line="240" w:lineRule="auto"/>
+        <w:rPr>
+          <w:rFonts w:ascii="Times New Roman" w:eastAsia="Times New Roman" w:hAnsi="Times New Roman" w:cs="Times New Roman"/>
+          <w:sz w:val="24"/>
+          <w:szCs w:val="24"/>
+          <w:lang w:eastAsia="en-AU"/>
+        </w:rPr>
+      </w:pPr>
+    </w:p>
+    <w:p>
+      <w:pPr>
+        <w:spacing w:line="240" w:lineRule="auto"/>
+        <w:rPr>
+          <w:rFonts w:ascii="Times New Roman" w:eastAsia="Times New Roman" w:hAnsi="Times New Roman" w:cs="Times New Roman"/>
+          <w:sz w:val="24"/>
+          <w:szCs w:val="24"/>
+          <w:lang w:eastAsia="en-AU"/>
+        </w:rPr>
+      </w:pPr>
+      <w:r>
+        <w:rPr>
+          <w:rFonts w:ascii="Calibri" w:eastAsia="Times New Roman" w:hAnsi="Calibri" w:cs="Calibri"/>
+          <w:b/>
+          <w:bCs/>
+          <w:color w:val="000000"/>
+          <w:lang w:eastAsia="en-AU"/>
+        </w:rPr>
+        <w:t>Seth:</w:t>
+      </w:r>
+    </w:p>
+    <w:p>
+      <w:pPr>
+        <w:spacing w:after="0" w:line="240" w:lineRule="auto"/>
+        <w:rPr>
+          <w:rFonts w:ascii="Times New Roman" w:eastAsia="Times New Roman" w:hAnsi="Times New Roman" w:cs="Times New Roman"/>
+          <w:sz w:val="24"/>
+          <w:szCs w:val="24"/>
+          <w:lang w:eastAsia="en-AU"/>
+        </w:rPr>
+      </w:pPr>
       <w:bookmarkStart w:id="0" w:name="_GoBack"/>
       <w:bookmarkEnd w:id="0"/>
-      <w:r>
-        <w:t xml:space="preserve">information to the website. </w:t>
-      </w:r>
-    </w:p>
-    <w:p>
-      <w:pPr>
-        <w:rPr>
+    </w:p>
+    <w:p>
+      <w:pPr>
+        <w:spacing w:line="240" w:lineRule="auto"/>
+        <w:rPr>
+          <w:rFonts w:ascii="Times New Roman" w:eastAsia="Times New Roman" w:hAnsi="Times New Roman" w:cs="Times New Roman"/>
+          <w:sz w:val="24"/>
+          <w:szCs w:val="24"/>
+          <w:lang w:eastAsia="en-AU"/>
+        </w:rPr>
+      </w:pPr>
+      <w:r>
+        <w:rPr>
+          <w:rFonts w:ascii="Calibri" w:eastAsia="Times New Roman" w:hAnsi="Calibri" w:cs="Calibri"/>
           <w:b/>
-        </w:rPr>
-      </w:pPr>
-    </w:p>
-    <w:p>
-      <w:r>
-        <w:rPr>
-          <w:b/>
-        </w:rPr>
-        <w:t>Dylan:</w:t>
-      </w:r>
-    </w:p>
-    <w:p>
-      <w:pPr>
-        <w:rPr>
-          <w:b/>
-        </w:rPr>
-      </w:pPr>
-    </w:p>
-    <w:p>
-      <w:r>
-        <w:rPr>
-          <w:b/>
-        </w:rPr>
-        <w:t>Josh:</w:t>
-      </w:r>
-    </w:p>
-    <w:p>
-      <w:pPr>
-        <w:rPr>
-          <w:b/>
-        </w:rPr>
-      </w:pPr>
-    </w:p>
-    <w:p>
-      <w:r>
-        <w:rPr>
-          <w:b/>
-        </w:rPr>
-        <w:t>Ryan:</w:t>
-      </w:r>
-    </w:p>
-    <w:p>
-      <w:pPr>
-        <w:rPr>
-          <w:b/>
-        </w:rPr>
-      </w:pPr>
-    </w:p>
-    <w:p>
-      <w:r>
-        <w:rPr>
-          <w:b/>
-        </w:rPr>
-        <w:t>Seth:</w:t>
-      </w:r>
-    </w:p>
-    <w:p>
-      <w:pPr>
-        <w:rPr>
-          <w:b/>
-        </w:rPr>
-      </w:pPr>
-    </w:p>
-    <w:p>
-      <w:r>
-        <w:rPr>
-          <w:b/>
+          <w:bCs/>
+          <w:color w:val="000000"/>
+          <w:lang w:eastAsia="en-AU"/>
         </w:rPr>
         <w:t>Arin:</w:t>
       </w:r>
-    </w:p>
-    <w:p>
-      <w:pPr>
-        <w:rPr>
-          <w:b/>
-        </w:rPr>
-      </w:pPr>
     </w:p>
     <w:p/>
     <w:sectPr>

</xml_diff>